<commit_message>
Update Matchmaking Architecture, Matchmaking Algorithms
</commit_message>
<xml_diff>
--- a/Matchmaking Architecture.docx
+++ b/Matchmaking Architecture.docx
@@ -10,6 +10,8 @@
           <w:sz w:val="32"/>
         </w:rPr>
       </w:pPr>
+      <w:bookmarkStart w:id="0" w:name="_GoBack"/>
+      <w:bookmarkEnd w:id="0"/>
       <w:r>
         <w:rPr>
           <w:rFonts w:hint="eastAsia"/>
@@ -48,13 +50,6 @@
           <w:sz w:val="22"/>
         </w:rPr>
       </w:pPr>
-      <w:r>
-        <w:rPr>
-          <w:rFonts w:hint="eastAsia"/>
-          <w:sz w:val="22"/>
-        </w:rPr>
-        <w:t>Doosung Jang, 101175013</w:t>
-      </w:r>
       <w:r>
         <w:rPr>
           <w:noProof/>
@@ -79,11 +74,27 @@
             <v:path o:extrusionok="f" gradientshapeok="t" o:connecttype="rect"/>
             <o:lock v:ext="edit" aspectratio="t"/>
           </v:shapetype>
-          <v:shape id="_x0000_s1026" type="#_x0000_t75" style="position:absolute;left:0;text-align:left;margin-left:28.65pt;margin-top:13.1pt;width:387.5pt;height:219.75pt;z-index:-251658752;mso-position-horizontal-relative:text;mso-position-vertical-relative:text">
+          <v:shape id="_x0000_s1027" type="#_x0000_t75" style="position:absolute;left:0;text-align:left;margin-left:.85pt;margin-top:21.25pt;width:450.45pt;height:282.9pt;z-index:-251658752;mso-position-horizontal:absolute;mso-position-horizontal-relative:text;mso-position-vertical:absolute;mso-position-vertical-relative:text">
             <v:imagedata r:id="rId5" o:title="Matchmaking Architecture"/>
           </v:shape>
         </w:pict>
       </w:r>
+      <w:proofErr w:type="spellStart"/>
+      <w:r>
+        <w:rPr>
+          <w:rFonts w:hint="eastAsia"/>
+          <w:sz w:val="22"/>
+        </w:rPr>
+        <w:t>Doosung</w:t>
+      </w:r>
+      <w:proofErr w:type="spellEnd"/>
+      <w:r>
+        <w:rPr>
+          <w:rFonts w:hint="eastAsia"/>
+          <w:sz w:val="22"/>
+        </w:rPr>
+        <w:t xml:space="preserve"> Jang, 101175013</w:t>
+      </w:r>
     </w:p>
     <w:p>
       <w:pPr>
@@ -134,7 +145,22 @@
       <w:pPr>
         <w:jc w:val="left"/>
         <w:rPr>
-          <w:rFonts w:hint="eastAsia"/>
+          <w:sz w:val="24"/>
+        </w:rPr>
+      </w:pPr>
+    </w:p>
+    <w:p>
+      <w:pPr>
+        <w:jc w:val="left"/>
+        <w:rPr>
+          <w:sz w:val="24"/>
+        </w:rPr>
+      </w:pPr>
+    </w:p>
+    <w:p>
+      <w:pPr>
+        <w:jc w:val="left"/>
+        <w:rPr>
           <w:sz w:val="24"/>
         </w:rPr>
       </w:pPr>
@@ -150,21 +176,7 @@
           <w:rFonts w:hint="eastAsia"/>
           <w:sz w:val="24"/>
         </w:rPr>
-        <w:t>make all players to request join a game</w:t>
-      </w:r>
-      <w:r>
-        <w:rPr>
-          <w:rFonts w:hint="eastAsia"/>
-          <w:sz w:val="24"/>
-        </w:rPr>
-        <w:t xml:space="preserve">. </w:t>
-      </w:r>
-      <w:r>
-        <w:rPr>
-          <w:rFonts w:hint="eastAsia"/>
-          <w:sz w:val="24"/>
-        </w:rPr>
-        <w:t>Simulation script will be multi thread and each thread will be a single client.</w:t>
+        <w:t xml:space="preserve">has thread that keeps sending users to Matchmaking Server to find a match. </w:t>
       </w:r>
     </w:p>
     <w:p>
@@ -186,14 +198,56 @@
           <w:rFonts w:hint="eastAsia"/>
           <w:sz w:val="24"/>
         </w:rPr>
-        <w:t>atchMaking Server gets request from a client</w:t>
-      </w:r>
-      <w:r>
-        <w:rPr>
-          <w:rFonts w:hint="eastAsia"/>
-          <w:sz w:val="24"/>
-        </w:rPr>
-        <w:t>, it request player</w:t>
+        <w:t>atch</w:t>
+      </w:r>
+      <w:r>
+        <w:rPr>
+          <w:rFonts w:hint="eastAsia"/>
+          <w:sz w:val="24"/>
+        </w:rPr>
+        <w:t>m</w:t>
+      </w:r>
+      <w:r>
+        <w:rPr>
+          <w:rFonts w:hint="eastAsia"/>
+          <w:sz w:val="24"/>
+        </w:rPr>
+        <w:t xml:space="preserve">aking </w:t>
+      </w:r>
+      <w:r>
+        <w:rPr>
+          <w:rFonts w:hint="eastAsia"/>
+          <w:sz w:val="24"/>
+        </w:rPr>
+        <w:t>S</w:t>
+      </w:r>
+      <w:r>
+        <w:rPr>
+          <w:rFonts w:hint="eastAsia"/>
+          <w:sz w:val="24"/>
+        </w:rPr>
+        <w:t xml:space="preserve">erver gets </w:t>
+      </w:r>
+      <w:r>
+        <w:rPr>
+          <w:rFonts w:hint="eastAsia"/>
+          <w:sz w:val="24"/>
+        </w:rPr>
+        <w:t>user</w:t>
+      </w:r>
+      <w:r>
+        <w:rPr>
+          <w:rFonts w:hint="eastAsia"/>
+          <w:sz w:val="24"/>
+        </w:rPr>
+        <w:t xml:space="preserve">, it request </w:t>
+      </w:r>
+      <w:r>
+        <w:rPr>
+          <w:rFonts w:hint="eastAsia"/>
+          <w:sz w:val="24"/>
+        </w:rPr>
+        <w:t>user</w:t>
       </w:r>
       <w:r>
         <w:rPr>
@@ -206,7 +260,76 @@
           <w:rFonts w:hint="eastAsia"/>
           <w:sz w:val="24"/>
         </w:rPr>
-        <w:t>s detail information to Serverless Services(Lamda function) using player</w:t>
+        <w:t xml:space="preserve">s </w:t>
+      </w:r>
+      <w:r>
+        <w:rPr>
+          <w:rFonts w:hint="eastAsia"/>
+          <w:sz w:val="24"/>
+        </w:rPr>
+        <w:t xml:space="preserve">detail information to </w:t>
+      </w:r>
+      <w:proofErr w:type="spellStart"/>
+      <w:r>
+        <w:rPr>
+          <w:rFonts w:hint="eastAsia"/>
+          <w:sz w:val="24"/>
+        </w:rPr>
+        <w:t>Serverless</w:t>
+      </w:r>
+      <w:proofErr w:type="spellEnd"/>
+      <w:r>
+        <w:rPr>
+          <w:rFonts w:hint="eastAsia"/>
+          <w:sz w:val="24"/>
+        </w:rPr>
+        <w:t xml:space="preserve"> </w:t>
+      </w:r>
+      <w:proofErr w:type="gramStart"/>
+      <w:r>
+        <w:rPr>
+          <w:rFonts w:hint="eastAsia"/>
+          <w:sz w:val="24"/>
+        </w:rPr>
+        <w:t>Servi</w:t>
+      </w:r>
+      <w:r>
+        <w:rPr>
+          <w:rFonts w:hint="eastAsia"/>
+          <w:sz w:val="24"/>
+        </w:rPr>
+        <w:t>ces(</w:t>
+      </w:r>
+      <w:proofErr w:type="spellStart"/>
+      <w:proofErr w:type="gramEnd"/>
+      <w:r>
+        <w:rPr>
+          <w:rFonts w:hint="eastAsia"/>
+          <w:sz w:val="24"/>
+        </w:rPr>
+        <w:t>Lamda</w:t>
+      </w:r>
+      <w:proofErr w:type="spellEnd"/>
+      <w:r>
+        <w:rPr>
+          <w:rFonts w:hint="eastAsia"/>
+          <w:sz w:val="24"/>
+        </w:rPr>
+        <w:t xml:space="preserve"> function) using user I</w:t>
+      </w:r>
+      <w:r>
+        <w:rPr>
+          <w:rFonts w:hint="eastAsia"/>
+          <w:sz w:val="24"/>
+        </w:rPr>
+        <w:t>D.</w:t>
+      </w:r>
+      <w:r>
+        <w:rPr>
+          <w:rFonts w:hint="eastAsia"/>
+          <w:sz w:val="24"/>
+        </w:rPr>
+        <w:t xml:space="preserve"> After it gets user</w:t>
       </w:r>
       <w:r>
         <w:rPr>
@@ -219,27 +342,7 @@
           <w:rFonts w:hint="eastAsia"/>
           <w:sz w:val="24"/>
         </w:rPr>
-        <w:t xml:space="preserve">s ID it got from player. </w:t>
-      </w:r>
-      <w:r>
-        <w:rPr>
-          <w:rFonts w:hint="eastAsia"/>
-          <w:sz w:val="24"/>
-        </w:rPr>
-        <w:t xml:space="preserve">First it tries to match a game with other players waiting in lobby, If matched a game, it will send game ID to all three players. </w:t>
-      </w:r>
-      <w:r>
-        <w:rPr>
-          <w:sz w:val="24"/>
-        </w:rPr>
-        <w:t>I</w:t>
-      </w:r>
-      <w:r>
-        <w:rPr>
-          <w:rFonts w:hint="eastAsia"/>
-          <w:sz w:val="24"/>
-        </w:rPr>
-        <w:t>f couldn</w:t>
+        <w:t>s information, it put user to waiting line based on user</w:t>
       </w:r>
       <w:r>
         <w:rPr>
@@ -252,10 +355,15 @@
           <w:rFonts w:hint="eastAsia"/>
           <w:sz w:val="24"/>
         </w:rPr>
-        <w:t>t match a game, add client to waiting lobby.</w:t>
-      </w:r>
-      <w:bookmarkStart w:id="0" w:name="_GoBack"/>
-      <w:bookmarkEnd w:id="0"/>
+        <w:t>s skill level.</w:t>
+      </w:r>
+      <w:r>
+        <w:rPr>
+          <w:rFonts w:hint="eastAsia"/>
+          <w:sz w:val="24"/>
+        </w:rPr>
+        <w:t xml:space="preserve"> </w:t>
+      </w:r>
     </w:p>
     <w:p>
       <w:pPr>
@@ -264,12 +372,44 @@
           <w:sz w:val="24"/>
         </w:rPr>
       </w:pPr>
-      <w:r>
-        <w:rPr>
-          <w:rFonts w:hint="eastAsia"/>
-          <w:sz w:val="24"/>
-        </w:rPr>
-        <w:t>3.Serverless Services(Lamda Function) get player</w:t>
+      <w:proofErr w:type="gramStart"/>
+      <w:r>
+        <w:rPr>
+          <w:rFonts w:hint="eastAsia"/>
+          <w:sz w:val="24"/>
+        </w:rPr>
+        <w:t>3.Serverless</w:t>
+      </w:r>
+      <w:proofErr w:type="gramEnd"/>
+      <w:r>
+        <w:rPr>
+          <w:rFonts w:hint="eastAsia"/>
+          <w:sz w:val="24"/>
+        </w:rPr>
+        <w:t xml:space="preserve"> Services(</w:t>
+      </w:r>
+      <w:proofErr w:type="spellStart"/>
+      <w:r>
+        <w:rPr>
+          <w:rFonts w:hint="eastAsia"/>
+          <w:sz w:val="24"/>
+        </w:rPr>
+        <w:t>Lamda</w:t>
+      </w:r>
+      <w:proofErr w:type="spellEnd"/>
+      <w:r>
+        <w:rPr>
+          <w:rFonts w:hint="eastAsia"/>
+          <w:sz w:val="24"/>
+        </w:rPr>
+        <w:t xml:space="preserve"> Function) get </w:t>
+      </w:r>
+      <w:r>
+        <w:rPr>
+          <w:rFonts w:hint="eastAsia"/>
+          <w:sz w:val="24"/>
+        </w:rPr>
+        <w:t>user</w:t>
       </w:r>
       <w:r>
         <w:rPr>
@@ -282,7 +422,28 @@
           <w:rFonts w:hint="eastAsia"/>
           <w:sz w:val="24"/>
         </w:rPr>
-        <w:t>s info from DB and send it back to MatchMaking Server.</w:t>
+        <w:t xml:space="preserve">s </w:t>
+      </w:r>
+      <w:r>
+        <w:rPr>
+          <w:rFonts w:hint="eastAsia"/>
+          <w:sz w:val="24"/>
+        </w:rPr>
+        <w:t>info fr</w:t>
+      </w:r>
+      <w:r>
+        <w:rPr>
+          <w:rFonts w:hint="eastAsia"/>
+          <w:sz w:val="24"/>
+        </w:rPr>
+        <w:t>om DB and send it back to Matchm</w:t>
+      </w:r>
+      <w:r>
+        <w:rPr>
+          <w:rFonts w:hint="eastAsia"/>
+          <w:sz w:val="24"/>
+        </w:rPr>
+        <w:t>aking Server.</w:t>
       </w:r>
     </w:p>
     <w:p>
@@ -297,20 +458,35 @@
           <w:rFonts w:hint="eastAsia"/>
           <w:sz w:val="24"/>
         </w:rPr>
-        <w:t>4.Based on player</w:t>
-      </w:r>
-      <w:r>
-        <w:rPr>
-          <w:sz w:val="24"/>
-        </w:rPr>
-        <w:t>’</w:t>
-      </w:r>
-      <w:r>
-        <w:rPr>
-          <w:rFonts w:hint="eastAsia"/>
-          <w:sz w:val="24"/>
-        </w:rPr>
-        <w:t>s info it just got from Serverless Services, it will make a game containing player and other two users based on skill level and send game ID to player.</w:t>
+        <w:t>4.</w:t>
+      </w:r>
+      <w:r>
+        <w:rPr>
+          <w:rFonts w:hint="eastAsia"/>
+          <w:sz w:val="24"/>
+        </w:rPr>
+        <w:t xml:space="preserve"> After several (1~3) steps </w:t>
+      </w:r>
+      <w:r>
+        <w:rPr>
+          <w:sz w:val="24"/>
+        </w:rPr>
+        <w:t>happened</w:t>
+      </w:r>
+      <w:r>
+        <w:rPr>
+          <w:rFonts w:hint="eastAsia"/>
+          <w:sz w:val="24"/>
+        </w:rPr>
+        <w:t xml:space="preserve">, there will be enough users in waiting line. Matchmaking Server has waiting lobby thread which keeps checking if there are enough users in waiting line. Once waiting lobby thread detect enough users in line, it makes a game with those users and send game ID and users to Simulation </w:t>
+      </w:r>
+      <w:r>
+        <w:rPr>
+          <w:rFonts w:hint="eastAsia"/>
+          <w:sz w:val="24"/>
+        </w:rPr>
+        <w:lastRenderedPageBreak/>
+        <w:t>Script.</w:t>
       </w:r>
     </w:p>
     <w:p>
@@ -320,12 +496,51 @@
           <w:sz w:val="24"/>
         </w:rPr>
       </w:pPr>
-      <w:r>
-        <w:rPr>
-          <w:rFonts w:hint="eastAsia"/>
-          <w:sz w:val="24"/>
-        </w:rPr>
-        <w:t>5.In simulation script, it will run game containing 3 users.</w:t>
+      <w:proofErr w:type="gramStart"/>
+      <w:r>
+        <w:rPr>
+          <w:rFonts w:hint="eastAsia"/>
+          <w:sz w:val="24"/>
+        </w:rPr>
+        <w:t>5.</w:t>
+      </w:r>
+      <w:r>
+        <w:rPr>
+          <w:rFonts w:hint="eastAsia"/>
+          <w:sz w:val="24"/>
+        </w:rPr>
+        <w:t>If</w:t>
+      </w:r>
+      <w:proofErr w:type="gramEnd"/>
+      <w:r>
+        <w:rPr>
+          <w:rFonts w:hint="eastAsia"/>
+          <w:sz w:val="24"/>
+        </w:rPr>
+        <w:t xml:space="preserve"> Simulation Script gets match information(</w:t>
+      </w:r>
+      <w:proofErr w:type="spellStart"/>
+      <w:r>
+        <w:rPr>
+          <w:rFonts w:hint="eastAsia"/>
+          <w:sz w:val="24"/>
+        </w:rPr>
+        <w:t>gameID</w:t>
+      </w:r>
+      <w:proofErr w:type="spellEnd"/>
+      <w:r>
+        <w:rPr>
+          <w:rFonts w:hint="eastAsia"/>
+          <w:sz w:val="24"/>
+        </w:rPr>
+        <w:t>, users), it runs game(simple randomly picking winner).</w:t>
+      </w:r>
+      <w:r>
+        <w:rPr>
+          <w:rFonts w:hint="eastAsia"/>
+          <w:sz w:val="24"/>
+        </w:rPr>
+        <w:t>.</w:t>
       </w:r>
     </w:p>
     <w:p>
@@ -335,13 +550,51 @@
           <w:sz w:val="24"/>
         </w:rPr>
       </w:pPr>
-      <w:r>
-        <w:rPr>
-          <w:rFonts w:hint="eastAsia"/>
-          <w:sz w:val="24"/>
-        </w:rPr>
-        <w:lastRenderedPageBreak/>
-        <w:t>6.Once game has finished, it will send result of the game to Serverless services.</w:t>
+      <w:proofErr w:type="gramStart"/>
+      <w:r>
+        <w:rPr>
+          <w:rFonts w:hint="eastAsia"/>
+          <w:sz w:val="24"/>
+        </w:rPr>
+        <w:t>6.Once</w:t>
+      </w:r>
+      <w:proofErr w:type="gramEnd"/>
+      <w:r>
+        <w:rPr>
+          <w:rFonts w:hint="eastAsia"/>
+          <w:sz w:val="24"/>
+        </w:rPr>
+        <w:t xml:space="preserve"> game has finished, it will send re</w:t>
+      </w:r>
+      <w:r>
+        <w:rPr>
+          <w:rFonts w:hint="eastAsia"/>
+          <w:sz w:val="24"/>
+        </w:rPr>
+        <w:t xml:space="preserve">sult of the game to </w:t>
+      </w:r>
+      <w:proofErr w:type="spellStart"/>
+      <w:r>
+        <w:rPr>
+          <w:rFonts w:hint="eastAsia"/>
+          <w:sz w:val="24"/>
+        </w:rPr>
+        <w:t>Serverless</w:t>
+      </w:r>
+      <w:proofErr w:type="spellEnd"/>
+      <w:r>
+        <w:rPr>
+          <w:rFonts w:hint="eastAsia"/>
+          <w:sz w:val="24"/>
+        </w:rPr>
+        <w:t xml:space="preserve"> S</w:t>
+      </w:r>
+      <w:r>
+        <w:rPr>
+          <w:rFonts w:hint="eastAsia"/>
+          <w:sz w:val="24"/>
+        </w:rPr>
+        <w:t>ervices.</w:t>
       </w:r>
     </w:p>
     <w:p>
@@ -351,12 +604,35 @@
           <w:sz w:val="24"/>
         </w:rPr>
       </w:pPr>
-      <w:r>
-        <w:rPr>
-          <w:rFonts w:hint="eastAsia"/>
-          <w:sz w:val="24"/>
-        </w:rPr>
-        <w:t>7.Serverless services will send result of the game to DB to update 3 users</w:t>
+      <w:proofErr w:type="gramStart"/>
+      <w:r>
+        <w:rPr>
+          <w:rFonts w:hint="eastAsia"/>
+          <w:sz w:val="24"/>
+        </w:rPr>
+        <w:t>7.Serverless</w:t>
+      </w:r>
+      <w:proofErr w:type="gramEnd"/>
+      <w:r>
+        <w:rPr>
+          <w:rFonts w:hint="eastAsia"/>
+          <w:sz w:val="24"/>
+        </w:rPr>
+        <w:t xml:space="preserve"> services will send resu</w:t>
+      </w:r>
+      <w:r>
+        <w:rPr>
+          <w:rFonts w:hint="eastAsia"/>
+          <w:sz w:val="24"/>
+        </w:rPr>
+        <w:t>lt of the game to DB to update</w:t>
+      </w:r>
+      <w:r>
+        <w:rPr>
+          <w:rFonts w:hint="eastAsia"/>
+          <w:sz w:val="24"/>
+        </w:rPr>
+        <w:t xml:space="preserve"> users</w:t>
       </w:r>
       <w:r>
         <w:rPr>

</xml_diff>

<commit_message>
MatchmakingServer : Added from botocore.vendored import requests for AWS EC2 server to import requests
</commit_message>
<xml_diff>
--- a/Matchmaking Architecture.docx
+++ b/Matchmaking Architecture.docx
@@ -10,8 +10,6 @@
           <w:sz w:val="32"/>
         </w:rPr>
       </w:pPr>
-      <w:bookmarkStart w:id="0" w:name="_GoBack"/>
-      <w:bookmarkEnd w:id="0"/>
       <w:r>
         <w:rPr>
           <w:rFonts w:hint="eastAsia"/>
@@ -74,7 +72,7 @@
             <v:path o:extrusionok="f" gradientshapeok="t" o:connecttype="rect"/>
             <o:lock v:ext="edit" aspectratio="t"/>
           </v:shapetype>
-          <v:shape id="_x0000_s1027" type="#_x0000_t75" style="position:absolute;left:0;text-align:left;margin-left:.85pt;margin-top:21.25pt;width:450.45pt;height:282.9pt;z-index:-251658752;mso-position-horizontal:absolute;mso-position-horizontal-relative:text;mso-position-vertical:absolute;mso-position-vertical-relative:text">
+          <v:shape id="_x0000_s1028" type="#_x0000_t75" style="position:absolute;left:0;text-align:left;margin-left:.85pt;margin-top:25.35pt;width:450.45pt;height:264.9pt;z-index:-251657216;mso-position-horizontal-relative:text;mso-position-vertical-relative:text">
             <v:imagedata r:id="rId5" o:title="Matchmaking Architecture"/>
           </v:shape>
         </w:pict>
@@ -601,6 +599,7 @@
       <w:pPr>
         <w:jc w:val="left"/>
         <w:rPr>
+          <w:rFonts w:hint="eastAsia"/>
           <w:sz w:val="24"/>
         </w:rPr>
       </w:pPr>
@@ -647,6 +646,32 @@
         </w:rPr>
         <w:t xml:space="preserve"> info.</w:t>
       </w:r>
+    </w:p>
+    <w:p>
+      <w:pPr>
+        <w:jc w:val="left"/>
+        <w:rPr>
+          <w:sz w:val="24"/>
+        </w:rPr>
+      </w:pPr>
+      <w:proofErr w:type="gramStart"/>
+      <w:r>
+        <w:rPr>
+          <w:rFonts w:hint="eastAsia"/>
+          <w:sz w:val="24"/>
+        </w:rPr>
+        <w:t>8.After</w:t>
+      </w:r>
+      <w:proofErr w:type="gramEnd"/>
+      <w:r>
+        <w:rPr>
+          <w:rFonts w:hint="eastAsia"/>
+          <w:sz w:val="24"/>
+        </w:rPr>
+        <w:t xml:space="preserve"> all game finished, record game details to game log file.</w:t>
+      </w:r>
+      <w:bookmarkStart w:id="0" w:name="_GoBack"/>
+      <w:bookmarkEnd w:id="0"/>
     </w:p>
     <w:sectPr>
       <w:pgSz w:w="11906" w:h="16838"/>

</xml_diff>